<commit_message>
rerunning with all the data
</commit_message>
<xml_diff>
--- a/PG_Manuscript_2023.docx
+++ b/PG_Manuscript_2023.docx
@@ -258,6 +258,25 @@
         <w:pStyle w:val="Textkrper"/>
       </w:pPr>
       <w:r>
+        <w:t xml:space="preserve">The following was pre-registered:</w:t>
+      </w:r>
+      <w:r>
+        <w:t xml:space="preserve"> </w:t>
+      </w:r>
+      <w:hyperlink r:id="rId21">
+        <w:r>
+          <w:rPr>
+            <w:rStyle w:val="Hyperlink"/>
+          </w:rPr>
+          <w:t xml:space="preserve">https://osf.io/czb4f</w:t>
+        </w:r>
+      </w:hyperlink>
+    </w:p>
+    <w:p>
+      <w:pPr>
+        <w:pStyle w:val="Textkrper"/>
+      </w:pPr>
+      <w:r>
         <w:t xml:space="preserve">Exploratory Research Questions:</w:t>
       </w:r>
     </w:p>
@@ -315,7 +334,7 @@
         <w:t xml:space="preserve">reliability of instructor evaluations?</w:t>
       </w:r>
     </w:p>
-    <w:bookmarkStart w:id="28" w:name="method"/>
+    <w:bookmarkStart w:id="29" w:name="method"/>
     <w:p>
       <w:pPr>
         <w:pStyle w:val="berschrift1"/>
@@ -324,7 +343,7 @@
         <w:t xml:space="preserve">Method</w:t>
       </w:r>
     </w:p>
-    <w:bookmarkStart w:id="22" w:name="data-source"/>
+    <w:bookmarkStart w:id="23" w:name="data-source"/>
     <w:p>
       <w:pPr>
         <w:pStyle w:val="berschrift2"/>
@@ -350,13 +369,13 @@
         <w:t xml:space="preserve"> </w:t>
       </w:r>
       <w:r>
-        <w:t xml:space="preserve">975</w:t>
-      </w:r>
-      <w:r>
-        <w:t xml:space="preserve"> </w:t>
-      </w:r>
-      <w:r>
-        <w:t xml:space="preserve">undergraduate, 108</w:t>
+        <w:t xml:space="preserve">2898</w:t>
+      </w:r>
+      <w:r>
+        <w:t xml:space="preserve"> </w:t>
+      </w:r>
+      <w:r>
+        <w:t xml:space="preserve">undergraduate, 274</w:t>
       </w:r>
       <w:r>
         <w:t xml:space="preserve"> </w:t>
@@ -368,7 +387,7 @@
         <w:t xml:space="preserve"> </w:t>
       </w:r>
       <w:r>
-        <w:t xml:space="preserve">15 graduate</w:t>
+        <w:t xml:space="preserve">42 graduate</w:t>
       </w:r>
       <w:r>
         <w:t xml:space="preserve"> </w:t>
@@ -435,7 +454,7 @@
       <w:r>
         <w:t xml:space="preserve"> </w:t>
       </w:r>
-      <w:hyperlink r:id="rId21">
+      <w:hyperlink r:id="rId22">
         <w:r>
           <w:rPr>
             <w:rStyle w:val="Hyperlink"/>
@@ -539,8 +558,8 @@
         <w:t xml:space="preserve">included.</w:t>
       </w:r>
     </w:p>
-    <w:bookmarkEnd w:id="22"/>
-    <w:bookmarkStart w:id="27" w:name="planned-analyses"/>
+    <w:bookmarkEnd w:id="23"/>
+    <w:bookmarkStart w:id="28" w:name="planned-analyses"/>
     <w:p>
       <w:pPr>
         <w:pStyle w:val="berschrift2"/>
@@ -848,7 +867,7 @@
         <w:t xml:space="preserve">research question, and these are described with each analysis below.</w:t>
       </w:r>
     </w:p>
-    <w:bookmarkStart w:id="23" w:name="rq-1"/>
+    <w:bookmarkStart w:id="24" w:name="rq-1"/>
     <w:p>
       <w:pPr>
         <w:pStyle w:val="berschrift3"/>
@@ -962,8 +981,8 @@
         <w:t xml:space="preserve">estimates to each other.</w:t>
       </w:r>
     </w:p>
-    <w:bookmarkEnd w:id="23"/>
-    <w:bookmarkStart w:id="24" w:name="rq-2"/>
+    <w:bookmarkEnd w:id="24"/>
+    <w:bookmarkStart w:id="25" w:name="rq-2"/>
     <w:p>
       <w:pPr>
         <w:pStyle w:val="berschrift3"/>
@@ -1040,8 +1059,8 @@
         <w:t xml:space="preserve">implications of the graph.</w:t>
       </w:r>
     </w:p>
-    <w:bookmarkEnd w:id="24"/>
-    <w:bookmarkStart w:id="25" w:name="rq-3"/>
+    <w:bookmarkEnd w:id="25"/>
+    <w:bookmarkStart w:id="26" w:name="rq-3"/>
     <w:p>
       <w:pPr>
         <w:pStyle w:val="berschrift3"/>
@@ -1121,8 +1140,8 @@
         <w:t xml:space="preserve">.</w:t>
       </w:r>
     </w:p>
-    <w:bookmarkEnd w:id="25"/>
-    <w:bookmarkStart w:id="26" w:name="rq-4"/>
+    <w:bookmarkEnd w:id="26"/>
+    <w:bookmarkStart w:id="27" w:name="rq-4"/>
     <w:p>
       <w:pPr>
         <w:pStyle w:val="berschrift3"/>
@@ -1163,10 +1182,10 @@
         <w:t xml:space="preserve">ratings. The variability in fairness ratings will be calculated in the same way as the mean fairness, which is only for the instructor and semester time difference evaluations that were used to calculate the reliability estimate. This research question will assessed the same way as research question three.</w:t>
       </w:r>
     </w:p>
-    <w:bookmarkEnd w:id="26"/>
     <w:bookmarkEnd w:id="27"/>
     <w:bookmarkEnd w:id="28"/>
-    <w:bookmarkStart w:id="48" w:name="results"/>
+    <w:bookmarkEnd w:id="29"/>
+    <w:bookmarkStart w:id="50" w:name="results"/>
     <w:p>
       <w:pPr>
         <w:pStyle w:val="berschrift1"/>
@@ -1175,7 +1194,7 @@
         <w:t xml:space="preserve">Results</w:t>
       </w:r>
     </w:p>
-    <w:bookmarkStart w:id="30" w:name="data-screening"/>
+    <w:bookmarkStart w:id="31" w:name="data-screening"/>
     <w:p>
       <w:pPr>
         <w:pStyle w:val="berschrift2"/>
@@ -1227,7 +1246,7 @@
       <w:r>
         <w:t xml:space="preserve"> </w:t>
       </w:r>
-      <w:hyperlink r:id="rId29">
+      <w:hyperlink r:id="rId30">
         <w:r>
           <w:rPr>
             <w:rStyle w:val="Hyperlink"/>
@@ -1279,8 +1298,8 @@
         <w:t xml:space="preserve">these analyses.</w:t>
       </w:r>
     </w:p>
-    <w:bookmarkEnd w:id="30"/>
-    <w:bookmarkStart w:id="31" w:name="descriptive-statistics"/>
+    <w:bookmarkEnd w:id="31"/>
+    <w:bookmarkStart w:id="32" w:name="descriptive-statistics"/>
     <w:p>
       <w:pPr>
         <w:pStyle w:val="berschrift2"/>
@@ -1294,7 +1313,7 @@
         <w:pStyle w:val="FirstParagraph"/>
       </w:pPr>
       <w:r>
-        <w:t xml:space="preserve">1098 evaluations included at least 15 student evaluations</w:t>
+        <w:t xml:space="preserve">3214 evaluations included at least 15 student evaluations</w:t>
       </w:r>
       <w:r>
         <w:t xml:space="preserve"> </w:t>
@@ -1425,13 +1444,13 @@
         <w:t xml:space="preserve"> </w:t>
       </w:r>
       <w:r>
-        <w:t xml:space="preserve">69 unique instructors and</w:t>
-      </w:r>
-      <w:r>
-        <w:t xml:space="preserve"> </w:t>
-      </w:r>
-      <w:r>
-        <w:t xml:space="preserve">32 unique courses were included in</w:t>
+        <w:t xml:space="preserve">231 unique instructors and</w:t>
+      </w:r>
+      <w:r>
+        <w:t xml:space="preserve"> </w:t>
+      </w:r>
+      <w:r>
+        <w:t xml:space="preserve">70 unique courses were included in</w:t>
       </w:r>
       <w:r>
         <w:t xml:space="preserve"> </w:t>
@@ -1598,7 +1617,7 @@
               <w:jc w:val="left"/>
             </w:pPr>
             <w:r>
-              <w:t xml:space="preserve">975</w:t>
+              <w:t xml:space="preserve">2898</w:t>
             </w:r>
           </w:p>
         </w:tc>
@@ -1610,7 +1629,7 @@
               <w:jc w:val="left"/>
             </w:pPr>
             <w:r>
-              <w:t xml:space="preserve">108</w:t>
+              <w:t xml:space="preserve">274</w:t>
             </w:r>
           </w:p>
         </w:tc>
@@ -1622,7 +1641,7 @@
               <w:jc w:val="left"/>
             </w:pPr>
             <w:r>
-              <w:t xml:space="preserve">15</w:t>
+              <w:t xml:space="preserve">  42</w:t>
             </w:r>
           </w:p>
         </w:tc>
@@ -1648,7 +1667,7 @@
               <w:jc w:val="left"/>
             </w:pPr>
             <w:r>
-              <w:t xml:space="preserve">68</w:t>
+              <w:t xml:space="preserve">223</w:t>
             </w:r>
           </w:p>
         </w:tc>
@@ -1660,7 +1679,7 @@
               <w:jc w:val="left"/>
             </w:pPr>
             <w:r>
-              <w:t xml:space="preserve">12</w:t>
+              <w:t xml:space="preserve">40</w:t>
             </w:r>
           </w:p>
         </w:tc>
@@ -1672,7 +1691,7 @@
               <w:jc w:val="left"/>
             </w:pPr>
             <w:r>
-              <w:t xml:space="preserve">2</w:t>
+              <w:t xml:space="preserve">10</w:t>
             </w:r>
           </w:p>
         </w:tc>
@@ -1698,7 +1717,19 @@
               <w:jc w:val="left"/>
             </w:pPr>
             <w:r>
-              <w:t xml:space="preserve">22</w:t>
+              <w:t xml:space="preserve">41</w:t>
+            </w:r>
+          </w:p>
+        </w:tc>
+        <w:tc>
+          <w:tcPr/>
+          <w:p>
+            <w:pPr>
+              <w:pStyle w:val="Compact"/>
+              <w:jc w:val="left"/>
+            </w:pPr>
+            <w:r>
+              <w:t xml:space="preserve">21</w:t>
             </w:r>
           </w:p>
         </w:tc>
@@ -1711,18 +1742,6 @@
             </w:pPr>
             <w:r>
               <w:t xml:space="preserve">8</w:t>
-            </w:r>
-          </w:p>
-        </w:tc>
-        <w:tc>
-          <w:tcPr/>
-          <w:p>
-            <w:pPr>
-              <w:pStyle w:val="Compact"/>
-              <w:jc w:val="left"/>
-            </w:pPr>
-            <w:r>
-              <w:t xml:space="preserve">2</w:t>
             </w:r>
           </w:p>
         </w:tc>
@@ -1748,7 +1767,7 @@
               <w:jc w:val="left"/>
             </w:pPr>
             <w:r>
-              <w:t xml:space="preserve">34.46</w:t>
+              <w:t xml:space="preserve">34.39</w:t>
             </w:r>
           </w:p>
         </w:tc>
@@ -1760,7 +1779,7 @@
               <w:jc w:val="left"/>
             </w:pPr>
             <w:r>
-              <w:t xml:space="preserve">20.88</w:t>
+              <w:t xml:space="preserve">21.15</w:t>
             </w:r>
           </w:p>
         </w:tc>
@@ -1772,7 +1791,7 @@
               <w:jc w:val="left"/>
             </w:pPr>
             <w:r>
-              <w:t xml:space="preserve">20.27</w:t>
+              <w:t xml:space="preserve">21.10</w:t>
             </w:r>
           </w:p>
         </w:tc>
@@ -1810,7 +1829,7 @@
               <w:jc w:val="left"/>
             </w:pPr>
             <w:r>
-              <w:t xml:space="preserve">4.12</w:t>
+              <w:t xml:space="preserve">4.01</w:t>
             </w:r>
           </w:p>
         </w:tc>
@@ -1822,7 +1841,7 @@
               <w:jc w:val="left"/>
             </w:pPr>
             <w:r>
-              <w:t xml:space="preserve">3.18</w:t>
+              <w:t xml:space="preserve">3.72</w:t>
             </w:r>
           </w:p>
         </w:tc>
@@ -1848,19 +1867,7 @@
               <w:jc w:val="left"/>
             </w:pPr>
             <w:r>
-              <w:t xml:space="preserve">0.62</w:t>
-            </w:r>
-          </w:p>
-        </w:tc>
-        <w:tc>
-          <w:tcPr/>
-          <w:p>
-            <w:pPr>
-              <w:pStyle w:val="Compact"/>
-              <w:jc w:val="left"/>
-            </w:pPr>
-            <w:r>
-              <w:t xml:space="preserve">0.45</w:t>
+              <w:t xml:space="preserve">0.55</w:t>
             </w:r>
           </w:p>
         </w:tc>
@@ -1873,6 +1880,18 @@
             </w:pPr>
             <w:r>
               <w:t xml:space="preserve">0.59</w:t>
+            </w:r>
+          </w:p>
+        </w:tc>
+        <w:tc>
+          <w:tcPr/>
+          <w:p>
+            <w:pPr>
+              <w:pStyle w:val="Compact"/>
+              <w:jc w:val="left"/>
+            </w:pPr>
+            <w:r>
+              <w:t xml:space="preserve">0.67</w:t>
             </w:r>
           </w:p>
         </w:tc>
@@ -1898,7 +1917,7 @@
               <w:jc w:val="left"/>
             </w:pPr>
             <w:r>
-              <w:t xml:space="preserve">4.47</w:t>
+              <w:t xml:space="preserve">4.46</w:t>
             </w:r>
           </w:p>
         </w:tc>
@@ -1910,7 +1929,7 @@
               <w:jc w:val="left"/>
             </w:pPr>
             <w:r>
-              <w:t xml:space="preserve">4.63</w:t>
+              <w:t xml:space="preserve">4.50</w:t>
             </w:r>
           </w:p>
         </w:tc>
@@ -1922,7 +1941,7 @@
               <w:jc w:val="left"/>
             </w:pPr>
             <w:r>
-              <w:t xml:space="preserve">3.80</w:t>
+              <w:t xml:space="preserve">4.19</w:t>
             </w:r>
           </w:p>
         </w:tc>
@@ -1960,7 +1979,7 @@
               <w:jc w:val="left"/>
             </w:pPr>
             <w:r>
-              <w:t xml:space="preserve">0.28</w:t>
+              <w:t xml:space="preserve">0.38</w:t>
             </w:r>
           </w:p>
         </w:tc>
@@ -1972,7 +1991,7 @@
               <w:jc w:val="left"/>
             </w:pPr>
             <w:r>
-              <w:t xml:space="preserve">0.60</w:t>
+              <w:t xml:space="preserve">0.55</w:t>
             </w:r>
           </w:p>
         </w:tc>
@@ -1998,7 +2017,7 @@
               <w:jc w:val="left"/>
             </w:pPr>
             <w:r>
-              <w:t xml:space="preserve">4.28</w:t>
+              <w:t xml:space="preserve">4.26</w:t>
             </w:r>
           </w:p>
         </w:tc>
@@ -2010,7 +2029,7 @@
               <w:jc w:val="left"/>
             </w:pPr>
             <w:r>
-              <w:t xml:space="preserve">4.58</w:t>
+              <w:t xml:space="preserve">4.52</w:t>
             </w:r>
           </w:p>
         </w:tc>
@@ -2022,7 +2041,7 @@
               <w:jc w:val="left"/>
             </w:pPr>
             <w:r>
-              <w:t xml:space="preserve">4.18</w:t>
+              <w:t xml:space="preserve">4.41</w:t>
             </w:r>
           </w:p>
         </w:tc>
@@ -2060,7 +2079,7 @@
               <w:jc w:val="left"/>
             </w:pPr>
             <w:r>
-              <w:t xml:space="preserve">0.22</w:t>
+              <w:t xml:space="preserve">0.27</w:t>
             </w:r>
           </w:p>
         </w:tc>
@@ -2072,14 +2091,14 @@
               <w:jc w:val="left"/>
             </w:pPr>
             <w:r>
-              <w:t xml:space="preserve">0.25</w:t>
+              <w:t xml:space="preserve">0.34</w:t>
             </w:r>
           </w:p>
         </w:tc>
       </w:tr>
     </w:tbl>
-    <w:bookmarkEnd w:id="31"/>
-    <w:bookmarkStart w:id="35" w:name="rq-1-1"/>
+    <w:bookmarkEnd w:id="32"/>
+    <w:bookmarkStart w:id="37" w:name="rq-1-1"/>
     <w:p>
       <w:pPr>
         <w:pStyle w:val="berschrift2"/>
@@ -2099,7 +2118,7 @@
         <w:t xml:space="preserve"> </w:t>
       </w:r>
       <w:r>
-        <w:t xml:space="preserve">resulting in 602253 total comparisons. Eight combinations of</w:t>
+        <w:t xml:space="preserve">resulting in 5163291 total comparisons. Eight combinations of</w:t>
       </w:r>
       <w:r>
         <w:t xml:space="preserve"> </w:t>
@@ -2222,6 +2241,15 @@
         <w:t xml:space="preserve">values can be found in the online supplemental document.</w:t>
       </w:r>
     </w:p>
+    <w:bookmarkStart w:id="36" w:name="x-is-always-an-earlier-semester"/>
+    <w:p>
+      <w:pPr>
+        <w:pStyle w:val="berschrift4"/>
+      </w:pPr>
+      <w:r>
+        <w:t xml:space="preserve">x is always an earlier semester.</w:t>
+      </w:r>
+    </w:p>
     <w:p>
       <w:pPr>
         <w:pStyle w:val="CaptionedFigure"/>
@@ -2231,18 +2259,18 @@
           <wp:inline>
             <wp:extent cx="5969000" cy="4775200"/>
             <wp:effectExtent b="0" l="0" r="0" t="0"/>
-            <wp:docPr descr="Figure 1.  Reliability estimates for instructor, course, and semester combinations." title="" id="33" name="Picture"/>
+            <wp:docPr descr="Figure 1.  Reliability estimates for instructor, course, and semester combinations." title="" id="34" name="Picture"/>
             <a:graphic>
               <a:graphicData uri="http://schemas.openxmlformats.org/drawingml/2006/picture">
                 <pic:pic>
                   <pic:nvPicPr>
-                    <pic:cNvPr descr="PG_Manuscript_2023_files/figure-docx/figure1-1.png" id="34" name="Picture"/>
+                    <pic:cNvPr descr="PG_Manuscript_2023_files/figure-docx/figure1-1.png" id="35" name="Picture"/>
                     <pic:cNvPicPr>
                       <a:picLocks noChangeArrowheads="1" noChangeAspect="1"/>
                     </pic:cNvPicPr>
                   </pic:nvPicPr>
                   <pic:blipFill>
-                    <a:blip r:embed="rId32"/>
+                    <a:blip r:embed="rId33"/>
                     <a:stretch>
                       <a:fillRect/>
                     </a:stretch>
@@ -2304,8 +2332,9 @@
         <w:t xml:space="preserve">Reliability estimates for instructor, course, and semester combinations.</w:t>
       </w:r>
     </w:p>
-    <w:bookmarkEnd w:id="35"/>
-    <w:bookmarkStart w:id="39" w:name="rq-2-1"/>
+    <w:bookmarkEnd w:id="36"/>
+    <w:bookmarkEnd w:id="37"/>
+    <w:bookmarkStart w:id="41" w:name="rq-2-1"/>
     <w:p>
       <w:pPr>
         <w:pStyle w:val="berschrift2"/>
@@ -2394,19 +2423,19 @@
         <w:t xml:space="preserve"> </w:t>
       </w:r>
       <w:r>
-        <w:t xml:space="preserve">14970 possible matched instructor and course pairings,</w:t>
-      </w:r>
-      <w:r>
-        <w:t xml:space="preserve"> </w:t>
-      </w:r>
-      <w:r>
-        <w:t xml:space="preserve">13304 included at</w:t>
-      </w:r>
-      <w:r>
-        <w:t xml:space="preserve"> </w:t>
-      </w:r>
-      <w:r>
-        <w:t xml:space="preserve">least 10 pairings, which was 360 total instructor and</w:t>
+        <w:t xml:space="preserve">36084 possible matched instructor and course pairings,</w:t>
+      </w:r>
+      <w:r>
+        <w:t xml:space="preserve"> </w:t>
+      </w:r>
+      <w:r>
+        <w:t xml:space="preserve">30728 included at</w:t>
+      </w:r>
+      <w:r>
+        <w:t xml:space="preserve"> </w:t>
+      </w:r>
+      <w:r>
+        <w:t xml:space="preserve">least 10 pairings, which was 1009 total instructor and</w:t>
       </w:r>
       <w:r>
         <w:t xml:space="preserve"> </w:t>
@@ -2448,7 +2477,7 @@
         <w:t xml:space="preserve"> </w:t>
       </w:r>
       <w:r>
-        <w:t xml:space="preserve">95% CI [-0.01, 0.00],</w:t>
+        <w:t xml:space="preserve">95% CI [0.00, 0.00],</w:t>
       </w:r>
       <w:r>
         <w:t xml:space="preserve"> </w:t>
@@ -2477,7 +2506,7 @@
         <w:t xml:space="preserve"> </w:t>
       </w:r>
       <w:r>
-        <w:t xml:space="preserve">.08. WILL</w:t>
+        <w:t xml:space="preserve">.04. WILL</w:t>
       </w:r>
       <w:r>
         <w:t xml:space="preserve"> </w:t>
@@ -2528,18 +2557,18 @@
           <wp:inline>
             <wp:extent cx="5969000" cy="4775200"/>
             <wp:effectExtent b="0" l="0" r="0" t="0"/>
-            <wp:docPr descr="Figure 2.  Reliability estimates for same instructor and course across time." title="" id="37" name="Picture"/>
+            <wp:docPr descr="Figure 2.  Reliability estimates for same instructor and course across time." title="" id="39" name="Picture"/>
             <a:graphic>
               <a:graphicData uri="http://schemas.openxmlformats.org/drawingml/2006/picture">
                 <pic:pic>
                   <pic:nvPicPr>
-                    <pic:cNvPr descr="PG_Manuscript_2023_files/figure-docx/figure2-1.png" id="38" name="Picture"/>
+                    <pic:cNvPr descr="PG_Manuscript_2023_files/figure-docx/figure2-1.png" id="40" name="Picture"/>
                     <pic:cNvPicPr>
                       <a:picLocks noChangeArrowheads="1" noChangeAspect="1"/>
                     </pic:cNvPicPr>
                   </pic:nvPicPr>
                   <pic:blipFill>
-                    <a:blip r:embed="rId36"/>
+                    <a:blip r:embed="rId38"/>
                     <a:stretch>
                       <a:fillRect/>
                     </a:stretch>
@@ -2601,8 +2630,8 @@
         <w:t xml:space="preserve">Reliability estimates for same instructor and course across time.</w:t>
       </w:r>
     </w:p>
-    <w:bookmarkEnd w:id="39"/>
-    <w:bookmarkStart w:id="43" w:name="rq-3-1"/>
+    <w:bookmarkEnd w:id="41"/>
+    <w:bookmarkStart w:id="45" w:name="rq-3-1"/>
     <w:p>
       <w:pPr>
         <w:pStyle w:val="berschrift2"/>
@@ -2679,7 +2708,7 @@
         <w:t xml:space="preserve"> </w:t>
       </w:r>
       <w:r>
-        <w:t xml:space="preserve">.09. WILL</w:t>
+        <w:t xml:space="preserve">.04. WILL</w:t>
       </w:r>
       <w:r>
         <w:t xml:space="preserve"> </w:t>
@@ -2714,18 +2743,18 @@
           <wp:inline>
             <wp:extent cx="5969000" cy="4775200"/>
             <wp:effectExtent b="0" l="0" r="0" t="0"/>
-            <wp:docPr descr="Figure 3.  Example simple slope depiction for low, average, and high fairness scores used to moderate the relationship between semester time and reliability estimates." title="" id="41" name="Picture"/>
+            <wp:docPr descr="Figure 3.  Example simple slope depiction for low, average, and high fairness scores used to moderate the relationship between semester time and reliability estimates." title="" id="43" name="Picture"/>
             <a:graphic>
               <a:graphicData uri="http://schemas.openxmlformats.org/drawingml/2006/picture">
                 <pic:pic>
                   <pic:nvPicPr>
-                    <pic:cNvPr descr="PG_Manuscript_2023_files/figure-docx/figure3-1.png" id="42" name="Picture"/>
+                    <pic:cNvPr descr="PG_Manuscript_2023_files/figure-docx/figure3-1.png" id="44" name="Picture"/>
                     <pic:cNvPicPr>
                       <a:picLocks noChangeArrowheads="1" noChangeAspect="1"/>
                     </pic:cNvPicPr>
                   </pic:nvPicPr>
                   <pic:blipFill>
-                    <a:blip r:embed="rId40"/>
+                    <a:blip r:embed="rId42"/>
                     <a:stretch>
                       <a:fillRect/>
                     </a:stretch>
@@ -2787,8 +2816,8 @@
         <w:t xml:space="preserve">Example simple slope depiction for low, average, and high fairness scores used to moderate the relationship between semester time and reliability estimates.</w:t>
       </w:r>
     </w:p>
-    <w:bookmarkEnd w:id="43"/>
-    <w:bookmarkStart w:id="47" w:name="rq-4-1"/>
+    <w:bookmarkEnd w:id="45"/>
+    <w:bookmarkStart w:id="49" w:name="rq-4-1"/>
     <w:p>
       <w:pPr>
         <w:pStyle w:val="berschrift2"/>
@@ -2824,7 +2853,7 @@
         <w:t xml:space="preserve"> </w:t>
       </w:r>
       <w:r>
-        <w:t xml:space="preserve">[-0.02, 0.01],</w:t>
+        <w:t xml:space="preserve">[-0.02, 0.00],</w:t>
       </w:r>
       <w:r>
         <w:t xml:space="preserve"> </w:t>
@@ -2853,7 +2882,7 @@
         <w:t xml:space="preserve"> </w:t>
       </w:r>
       <w:r>
-        <w:t xml:space="preserve">.09. WILL</w:t>
+        <w:t xml:space="preserve">.05. WILL</w:t>
       </w:r>
       <w:r>
         <w:t xml:space="preserve"> </w:t>
@@ -2898,18 +2927,18 @@
           <wp:inline>
             <wp:extent cx="5969000" cy="4775200"/>
             <wp:effectExtent b="0" l="0" r="0" t="0"/>
-            <wp:docPr descr="Figure 4.  Example simple slope depiction for low, average, and high fairness variability used to moderate the relationship between semester time and reliability estimates." title="" id="45" name="Picture"/>
+            <wp:docPr descr="Figure 4.  Example simple slope depiction for low, average, and high fairness variability used to moderate the relationship between semester time and reliability estimates." title="" id="47" name="Picture"/>
             <a:graphic>
               <a:graphicData uri="http://schemas.openxmlformats.org/drawingml/2006/picture">
                 <pic:pic>
                   <pic:nvPicPr>
-                    <pic:cNvPr descr="PG_Manuscript_2023_files/figure-docx/figure4-1.png" id="46" name="Picture"/>
+                    <pic:cNvPr descr="PG_Manuscript_2023_files/figure-docx/figure4-1.png" id="48" name="Picture"/>
                     <pic:cNvPicPr>
                       <a:picLocks noChangeArrowheads="1" noChangeAspect="1"/>
                     </pic:cNvPicPr>
                   </pic:nvPicPr>
                   <pic:blipFill>
-                    <a:blip r:embed="rId44"/>
+                    <a:blip r:embed="rId46"/>
                     <a:stretch>
                       <a:fillRect/>
                     </a:stretch>
@@ -2971,9 +3000,9 @@
         <w:t xml:space="preserve">Example simple slope depiction for low, average, and high fairness variability used to moderate the relationship between semester time and reliability estimates.</w:t>
       </w:r>
     </w:p>
-    <w:bookmarkEnd w:id="47"/>
-    <w:bookmarkEnd w:id="48"/>
-    <w:bookmarkStart w:id="49" w:name="discussion"/>
+    <w:bookmarkEnd w:id="49"/>
+    <w:bookmarkEnd w:id="50"/>
+    <w:bookmarkStart w:id="51" w:name="discussion"/>
     <w:p>
       <w:pPr>
         <w:pStyle w:val="berschrift1"/>
@@ -2987,8 +3016,8 @@
         <w:br w:type="page"/>
       </w:r>
     </w:p>
-    <w:bookmarkEnd w:id="49"/>
-    <w:bookmarkStart w:id="65" w:name="references"/>
+    <w:bookmarkEnd w:id="51"/>
+    <w:bookmarkStart w:id="67" w:name="references"/>
     <w:p>
       <w:pPr>
         <w:pStyle w:val="berschrift1"/>
@@ -2997,8 +3026,8 @@
         <w:t xml:space="preserve">References</w:t>
       </w:r>
     </w:p>
-    <w:bookmarkStart w:id="64" w:name="refs"/>
-    <w:bookmarkStart w:id="51" w:name="ref-aust2022"/>
+    <w:bookmarkStart w:id="66" w:name="refs"/>
+    <w:bookmarkStart w:id="53" w:name="ref-aust2022"/>
     <w:p>
       <w:pPr>
         <w:pStyle w:val="Literaturverzeichnis"/>
@@ -3022,7 +3051,7 @@
       <w:r>
         <w:t xml:space="preserve"> </w:t>
       </w:r>
-      <w:hyperlink r:id="rId50">
+      <w:hyperlink r:id="rId52">
         <w:r>
           <w:rPr>
             <w:rStyle w:val="Hyperlink"/>
@@ -3031,8 +3060,8 @@
         </w:r>
       </w:hyperlink>
     </w:p>
-    <w:bookmarkEnd w:id="51"/>
-    <w:bookmarkStart w:id="52" w:name="ref-cohen2003"/>
+    <w:bookmarkEnd w:id="53"/>
+    <w:bookmarkStart w:id="54" w:name="ref-cohen2003"/>
     <w:p>
       <w:pPr>
         <w:pStyle w:val="Literaturverzeichnis"/>
@@ -3057,8 +3086,8 @@
         <w:t xml:space="preserve">(3rd ed.). Lawrence Erlbaum Associates.</w:t>
       </w:r>
     </w:p>
-    <w:bookmarkEnd w:id="52"/>
-    <w:bookmarkStart w:id="54" w:name="ref-gelman2006"/>
+    <w:bookmarkEnd w:id="54"/>
+    <w:bookmarkStart w:id="56" w:name="ref-gelman2006"/>
     <w:p>
       <w:pPr>
         <w:pStyle w:val="Literaturverzeichnis"/>
@@ -3095,7 +3124,7 @@
       <w:r>
         <w:t xml:space="preserve"> </w:t>
       </w:r>
-      <w:hyperlink r:id="rId53">
+      <w:hyperlink r:id="rId55">
         <w:r>
           <w:rPr>
             <w:rStyle w:val="Hyperlink"/>
@@ -3104,8 +3133,8 @@
         </w:r>
       </w:hyperlink>
     </w:p>
-    <w:bookmarkEnd w:id="54"/>
-    <w:bookmarkStart w:id="56" w:name="ref-lüdecke2023"/>
+    <w:bookmarkEnd w:id="56"/>
+    <w:bookmarkStart w:id="58" w:name="ref-lüdecke2023"/>
     <w:p>
       <w:pPr>
         <w:pStyle w:val="Literaturverzeichnis"/>
@@ -3129,7 +3158,7 @@
       <w:r>
         <w:t xml:space="preserve"> </w:t>
       </w:r>
-      <w:hyperlink r:id="rId55">
+      <w:hyperlink r:id="rId57">
         <w:r>
           <w:rPr>
             <w:rStyle w:val="Hyperlink"/>
@@ -3138,8 +3167,8 @@
         </w:r>
       </w:hyperlink>
     </w:p>
-    <w:bookmarkEnd w:id="56"/>
-    <w:bookmarkStart w:id="58" w:name="ref-pinheiro2017"/>
+    <w:bookmarkEnd w:id="58"/>
+    <w:bookmarkStart w:id="60" w:name="ref-pinheiro2017"/>
     <w:p>
       <w:pPr>
         <w:pStyle w:val="Literaturverzeichnis"/>
@@ -3163,7 +3192,7 @@
       <w:r>
         <w:t xml:space="preserve"> </w:t>
       </w:r>
-      <w:hyperlink r:id="rId57">
+      <w:hyperlink r:id="rId59">
         <w:r>
           <w:rPr>
             <w:rStyle w:val="Hyperlink"/>
@@ -3172,8 +3201,8 @@
         </w:r>
       </w:hyperlink>
     </w:p>
-    <w:bookmarkEnd w:id="58"/>
-    <w:bookmarkStart w:id="60" w:name="ref-rantanen2012"/>
+    <w:bookmarkEnd w:id="60"/>
+    <w:bookmarkStart w:id="62" w:name="ref-rantanen2012"/>
     <w:p>
       <w:pPr>
         <w:pStyle w:val="Literaturverzeichnis"/>
@@ -3219,7 +3248,7 @@
       <w:r>
         <w:t xml:space="preserve"> </w:t>
       </w:r>
-      <w:hyperlink r:id="rId59">
+      <w:hyperlink r:id="rId61">
         <w:r>
           <w:rPr>
             <w:rStyle w:val="Hyperlink"/>
@@ -3228,8 +3257,8 @@
         </w:r>
       </w:hyperlink>
     </w:p>
-    <w:bookmarkEnd w:id="60"/>
-    <w:bookmarkStart w:id="61" w:name="ref-tabachnick2019"/>
+    <w:bookmarkEnd w:id="62"/>
+    <w:bookmarkStart w:id="63" w:name="ref-tabachnick2019"/>
     <w:p>
       <w:pPr>
         <w:pStyle w:val="Literaturverzeichnis"/>
@@ -3254,8 +3283,8 @@
         <w:t xml:space="preserve">(Seventh edition). NY, NY: Pearson.</w:t>
       </w:r>
     </w:p>
-    <w:bookmarkEnd w:id="61"/>
-    <w:bookmarkStart w:id="63" w:name="ref-weaver2014"/>
+    <w:bookmarkEnd w:id="63"/>
+    <w:bookmarkStart w:id="65" w:name="ref-weaver2014"/>
     <w:p>
       <w:pPr>
         <w:pStyle w:val="Literaturverzeichnis"/>
@@ -3298,7 +3327,7 @@
       <w:r>
         <w:t xml:space="preserve"> </w:t>
       </w:r>
-      <w:hyperlink r:id="rId62">
+      <w:hyperlink r:id="rId64">
         <w:r>
           <w:rPr>
             <w:rStyle w:val="Hyperlink"/>
@@ -3307,9 +3336,9 @@
         </w:r>
       </w:hyperlink>
     </w:p>
-    <w:bookmarkEnd w:id="63"/>
-    <w:bookmarkEnd w:id="64"/>
     <w:bookmarkEnd w:id="65"/>
+    <w:bookmarkEnd w:id="66"/>
+    <w:bookmarkEnd w:id="67"/>
     <w:sectPr>
       <w:headerReference r:id="rId10" w:type="even"/>
       <w:headerReference r:id="rId9" w:type="default"/>

</xml_diff>